<commit_message>
Slight changes to Purchase Tickets
</commit_message>
<xml_diff>
--- a/UseCaseScenarios.docx
+++ b/UseCaseScenarios.docx
@@ -308,31 +308,7 @@
           <w:szCs w:val="24"/>
           <w:u w:val="single"/>
         </w:rPr>
-        <w:t>Use Case</w:t>
-      </w:r>
-      <w:r>
-        <w:rPr>
-          <w:sz w:val="24"/>
-          <w:szCs w:val="24"/>
-          <w:u w:val="single"/>
-        </w:rPr>
-        <w:t xml:space="preserve"> Scenario</w:t>
-      </w:r>
-      <w:r>
-        <w:rPr>
-          <w:sz w:val="24"/>
-          <w:szCs w:val="24"/>
-          <w:u w:val="single"/>
-        </w:rPr>
-        <w:t xml:space="preserve">: </w:t>
-      </w:r>
-      <w:r>
-        <w:rPr>
-          <w:sz w:val="24"/>
-          <w:szCs w:val="24"/>
-          <w:u w:val="single"/>
-        </w:rPr>
-        <w:t>Reserve Seats</w:t>
+        <w:t>Use Case Scenario: Reserve Seats</w:t>
       </w:r>
     </w:p>
     <w:p>
@@ -522,7 +498,35 @@
           <w:sz w:val="24"/>
           <w:szCs w:val="24"/>
         </w:rPr>
-        <w:t>After the user confirms that these seats are the ones they want to reserve, the system will immediately ensure that said seats may no longer be accessed by future users. The user will then be informed that they have successfully selected their preferred seat(s) and can move forward with the process.</w:t>
+        <w:t xml:space="preserve">After the user confirms that these seats are the ones they want to reserve, the system will immediately ensure that said seats may no longer be accessed by future users. The user will then be informed that they have successfully selected their preferred seat(s) and can move forward with the process. </w:t>
+      </w:r>
+      <w:r>
+        <w:rPr>
+          <w:sz w:val="24"/>
+          <w:szCs w:val="24"/>
+        </w:rPr>
+        <w:t xml:space="preserve">The system will update in real time </w:t>
+      </w:r>
+      <w:r>
+        <w:rPr>
+          <w:sz w:val="24"/>
+          <w:szCs w:val="24"/>
+        </w:rPr>
+        <w:t xml:space="preserve">to mark seats </w:t>
+      </w:r>
+      <w:r>
+        <w:rPr>
+          <w:sz w:val="24"/>
+          <w:szCs w:val="24"/>
+        </w:rPr>
+        <w:t xml:space="preserve">that have been successfully </w:t>
+      </w:r>
+      <w:r>
+        <w:rPr>
+          <w:sz w:val="24"/>
+          <w:szCs w:val="24"/>
+        </w:rPr>
+        <w:t>reserved by others</w:t>
       </w:r>
       <w:r>
         <w:rPr>
@@ -536,41 +540,6 @@
           <w:sz w:val="24"/>
           <w:szCs w:val="24"/>
         </w:rPr>
-        <w:t xml:space="preserve">The system will update in real time </w:t>
-      </w:r>
-      <w:r>
-        <w:rPr>
-          <w:sz w:val="24"/>
-          <w:szCs w:val="24"/>
-        </w:rPr>
-        <w:t xml:space="preserve">to mark seats </w:t>
-      </w:r>
-      <w:r>
-        <w:rPr>
-          <w:sz w:val="24"/>
-          <w:szCs w:val="24"/>
-        </w:rPr>
-        <w:t xml:space="preserve">that have been successfully </w:t>
-      </w:r>
-      <w:r>
-        <w:rPr>
-          <w:sz w:val="24"/>
-          <w:szCs w:val="24"/>
-        </w:rPr>
-        <w:t>reserved by others</w:t>
-      </w:r>
-      <w:r>
-        <w:rPr>
-          <w:sz w:val="24"/>
-          <w:szCs w:val="24"/>
-        </w:rPr>
-        <w:t xml:space="preserve"> </w:t>
-      </w:r>
-      <w:r>
-        <w:rPr>
-          <w:sz w:val="24"/>
-          <w:szCs w:val="24"/>
-        </w:rPr>
         <w:t>viewing the same roo</w:t>
       </w:r>
       <w:r>
@@ -592,14 +561,7 @@
           <w:sz w:val="24"/>
           <w:szCs w:val="24"/>
         </w:rPr>
-        <w:t xml:space="preserve"> </w:t>
-      </w:r>
-      <w:r>
-        <w:rPr>
-          <w:sz w:val="24"/>
-          <w:szCs w:val="24"/>
-        </w:rPr>
-        <w:t xml:space="preserve">If there are no more or not enough seats available, the system will inform </w:t>
+        <w:t xml:space="preserve"> If there are no more or not enough seats available, the system will inform </w:t>
       </w:r>
       <w:r>
         <w:rPr>
@@ -795,63 +757,7 @@
           <w:sz w:val="24"/>
           <w:szCs w:val="24"/>
         </w:rPr>
-        <w:t>. The system will also inform the user a</w:t>
-      </w:r>
-      <w:r>
-        <w:rPr>
-          <w:sz w:val="24"/>
-          <w:szCs w:val="24"/>
-        </w:rPr>
-        <w:t>t this point</w:t>
-      </w:r>
-      <w:r>
-        <w:rPr>
-          <w:sz w:val="24"/>
-          <w:szCs w:val="24"/>
-        </w:rPr>
-        <w:t xml:space="preserve"> that</w:t>
-      </w:r>
-      <w:r>
-        <w:rPr>
-          <w:sz w:val="24"/>
-          <w:szCs w:val="24"/>
-        </w:rPr>
-        <w:t>, if the</w:t>
-      </w:r>
-      <w:r>
-        <w:rPr>
-          <w:sz w:val="24"/>
-          <w:szCs w:val="24"/>
-        </w:rPr>
-        <w:t>y</w:t>
-      </w:r>
-      <w:r>
-        <w:rPr>
-          <w:sz w:val="24"/>
-          <w:szCs w:val="24"/>
-        </w:rPr>
-        <w:t xml:space="preserve"> so wish, they may </w:t>
-      </w:r>
-      <w:r>
-        <w:rPr>
-          <w:sz w:val="24"/>
-          <w:szCs w:val="24"/>
-        </w:rPr>
-        <w:t xml:space="preserve">now </w:t>
-      </w:r>
-      <w:r>
-        <w:rPr>
-          <w:sz w:val="24"/>
-          <w:szCs w:val="24"/>
-        </w:rPr>
-        <w:t>apply any existing points, codes, credits, or gift cards towards the purchase</w:t>
-      </w:r>
-      <w:r>
-        <w:rPr>
-          <w:sz w:val="24"/>
-          <w:szCs w:val="24"/>
-        </w:rPr>
-        <w:t xml:space="preserve"> price. If the user opts to do so, the</w:t>
+        <w:t>. The system will also inform the user at this point that, if they so wish, they may now apply any existing points, codes, credits, or gift cards towards the purchase price. If the user opts to do so, the</w:t>
       </w:r>
       <w:r>
         <w:rPr>
@@ -872,6 +778,169 @@
           <w:sz w:val="24"/>
           <w:szCs w:val="24"/>
         </w:rPr>
+        <w:t xml:space="preserve"> The system will apprise the user of any time limits in place </w:t>
+      </w:r>
+      <w:proofErr w:type="gramStart"/>
+      <w:r>
+        <w:rPr>
+          <w:sz w:val="24"/>
+          <w:szCs w:val="24"/>
+        </w:rPr>
+        <w:t>during the course of</w:t>
+      </w:r>
+      <w:proofErr w:type="gramEnd"/>
+      <w:r>
+        <w:rPr>
+          <w:sz w:val="24"/>
+          <w:szCs w:val="24"/>
+        </w:rPr>
+        <w:t xml:space="preserve"> the ticket purchasing process. </w:t>
+      </w:r>
+      <w:r>
+        <w:rPr>
+          <w:sz w:val="24"/>
+          <w:szCs w:val="24"/>
+        </w:rPr>
+        <w:t xml:space="preserve"> Next, the system will determine which type of user i</w:t>
+      </w:r>
+      <w:r>
+        <w:rPr>
+          <w:sz w:val="24"/>
+          <w:szCs w:val="24"/>
+        </w:rPr>
+        <w:t xml:space="preserve">t is dealing with. </w:t>
+      </w:r>
+      <w:r>
+        <w:rPr>
+          <w:sz w:val="24"/>
+          <w:szCs w:val="24"/>
+        </w:rPr>
+        <w:t>If a user is registered</w:t>
+      </w:r>
+      <w:r>
+        <w:rPr>
+          <w:sz w:val="24"/>
+          <w:szCs w:val="24"/>
+        </w:rPr>
+        <w:t>,</w:t>
+      </w:r>
+      <w:r>
+        <w:rPr>
+          <w:sz w:val="24"/>
+          <w:szCs w:val="24"/>
+        </w:rPr>
+        <w:t xml:space="preserve"> they</w:t>
+      </w:r>
+      <w:r>
+        <w:rPr>
+          <w:sz w:val="24"/>
+          <w:szCs w:val="24"/>
+        </w:rPr>
+        <w:t xml:space="preserve"> will be given the option to skip </w:t>
+      </w:r>
+      <w:r>
+        <w:rPr>
+          <w:sz w:val="24"/>
+          <w:szCs w:val="24"/>
+        </w:rPr>
+        <w:t>immediately to final confirmation of their booking detai</w:t>
+      </w:r>
+      <w:r>
+        <w:rPr>
+          <w:sz w:val="24"/>
+          <w:szCs w:val="24"/>
+        </w:rPr>
+        <w:t xml:space="preserve">ls. </w:t>
+      </w:r>
+      <w:r>
+        <w:rPr>
+          <w:sz w:val="24"/>
+          <w:szCs w:val="24"/>
+        </w:rPr>
+        <w:t>An ordinary</w:t>
+      </w:r>
+      <w:r>
+        <w:rPr>
+          <w:sz w:val="24"/>
+          <w:szCs w:val="24"/>
+        </w:rPr>
+        <w:t xml:space="preserve"> user will</w:t>
+      </w:r>
+      <w:r>
+        <w:rPr>
+          <w:sz w:val="24"/>
+          <w:szCs w:val="24"/>
+        </w:rPr>
+        <w:t xml:space="preserve"> at this point</w:t>
+      </w:r>
+      <w:r>
+        <w:rPr>
+          <w:sz w:val="24"/>
+          <w:szCs w:val="24"/>
+        </w:rPr>
+        <w:t xml:space="preserve"> be asked by the system to select their financial institution of choice, enter relevant personal information</w:t>
+      </w:r>
+      <w:r>
+        <w:rPr>
+          <w:sz w:val="24"/>
+          <w:szCs w:val="24"/>
+        </w:rPr>
+        <w:t xml:space="preserve"> such as name, address, and date of birth</w:t>
+      </w:r>
+      <w:r>
+        <w:rPr>
+          <w:sz w:val="24"/>
+          <w:szCs w:val="24"/>
+        </w:rPr>
+        <w:t xml:space="preserve">, </w:t>
+      </w:r>
+      <w:r>
+        <w:rPr>
+          <w:sz w:val="24"/>
+          <w:szCs w:val="24"/>
+        </w:rPr>
+        <w:t xml:space="preserve">and to </w:t>
+      </w:r>
+      <w:r>
+        <w:rPr>
+          <w:sz w:val="24"/>
+          <w:szCs w:val="24"/>
+        </w:rPr>
+        <w:t xml:space="preserve">enter credit card number, expiry date, and security code (if credit card was chosen as form of payment) or other </w:t>
+      </w:r>
+      <w:r>
+        <w:rPr>
+          <w:sz w:val="24"/>
+          <w:szCs w:val="24"/>
+        </w:rPr>
+        <w:t xml:space="preserve">pertinent </w:t>
+      </w:r>
+      <w:r>
+        <w:rPr>
+          <w:sz w:val="24"/>
+          <w:szCs w:val="24"/>
+        </w:rPr>
+        <w:t>payment</w:t>
+      </w:r>
+      <w:r>
+        <w:rPr>
+          <w:sz w:val="24"/>
+          <w:szCs w:val="24"/>
+        </w:rPr>
+        <w:t xml:space="preserve"> information</w:t>
+      </w:r>
+      <w:r>
+        <w:rPr>
+          <w:sz w:val="24"/>
+          <w:szCs w:val="24"/>
+        </w:rPr>
+        <w:t>.</w:t>
+      </w:r>
+      <w:r>
+        <w:rPr>
+          <w:sz w:val="24"/>
+          <w:szCs w:val="24"/>
+        </w:rPr>
         <w:t xml:space="preserve"> </w:t>
       </w:r>
       <w:r>
@@ -879,156 +948,7 @@
           <w:sz w:val="24"/>
           <w:szCs w:val="24"/>
         </w:rPr>
-        <w:t xml:space="preserve">The system will apprise the user of any time limits in place </w:t>
-      </w:r>
-      <w:proofErr w:type="gramStart"/>
-      <w:r>
-        <w:rPr>
-          <w:sz w:val="24"/>
-          <w:szCs w:val="24"/>
-        </w:rPr>
-        <w:t>during the course of</w:t>
-      </w:r>
-      <w:proofErr w:type="gramEnd"/>
-      <w:r>
-        <w:rPr>
-          <w:sz w:val="24"/>
-          <w:szCs w:val="24"/>
-        </w:rPr>
-        <w:t xml:space="preserve"> the ticket purchasing process. </w:t>
-      </w:r>
-      <w:r>
-        <w:rPr>
-          <w:sz w:val="24"/>
-          <w:szCs w:val="24"/>
-        </w:rPr>
-        <w:t xml:space="preserve"> Next, the system will determine which type of user i</w:t>
-      </w:r>
-      <w:r>
-        <w:rPr>
-          <w:sz w:val="24"/>
-          <w:szCs w:val="24"/>
-        </w:rPr>
-        <w:t xml:space="preserve">t is dealing with. </w:t>
-      </w:r>
-      <w:r>
-        <w:rPr>
-          <w:sz w:val="24"/>
-          <w:szCs w:val="24"/>
-        </w:rPr>
-        <w:t>If a user is registered</w:t>
-      </w:r>
-      <w:r>
-        <w:rPr>
-          <w:sz w:val="24"/>
-          <w:szCs w:val="24"/>
-        </w:rPr>
-        <w:t>,</w:t>
-      </w:r>
-      <w:r>
-        <w:rPr>
-          <w:sz w:val="24"/>
-          <w:szCs w:val="24"/>
-        </w:rPr>
-        <w:t xml:space="preserve"> they</w:t>
-      </w:r>
-      <w:r>
-        <w:rPr>
-          <w:sz w:val="24"/>
-          <w:szCs w:val="24"/>
-        </w:rPr>
-        <w:t xml:space="preserve"> will be given the option to skip </w:t>
-      </w:r>
-      <w:r>
-        <w:rPr>
-          <w:sz w:val="24"/>
-          <w:szCs w:val="24"/>
-        </w:rPr>
-        <w:t>immediately to final confirmation of their booking detai</w:t>
-      </w:r>
-      <w:r>
-        <w:rPr>
-          <w:sz w:val="24"/>
-          <w:szCs w:val="24"/>
-        </w:rPr>
-        <w:t xml:space="preserve">ls. </w:t>
-      </w:r>
-      <w:r>
-        <w:rPr>
-          <w:sz w:val="24"/>
-          <w:szCs w:val="24"/>
-        </w:rPr>
-        <w:t>After that,</w:t>
-      </w:r>
-      <w:r>
-        <w:rPr>
-          <w:sz w:val="24"/>
-          <w:szCs w:val="24"/>
-        </w:rPr>
-        <w:t xml:space="preserve"> the user will be asked by the system to</w:t>
-      </w:r>
-      <w:r>
-        <w:rPr>
-          <w:sz w:val="24"/>
-          <w:szCs w:val="24"/>
-        </w:rPr>
-        <w:t xml:space="preserve"> select their financial institution of choice, enter relevant personal information</w:t>
-      </w:r>
-      <w:r>
-        <w:rPr>
-          <w:sz w:val="24"/>
-          <w:szCs w:val="24"/>
-        </w:rPr>
-        <w:t xml:space="preserve"> such as name, address, and date of birth</w:t>
-      </w:r>
-      <w:r>
-        <w:rPr>
-          <w:sz w:val="24"/>
-          <w:szCs w:val="24"/>
-        </w:rPr>
-        <w:t xml:space="preserve">, </w:t>
-      </w:r>
-      <w:r>
-        <w:rPr>
-          <w:sz w:val="24"/>
-          <w:szCs w:val="24"/>
-        </w:rPr>
-        <w:t xml:space="preserve">and to </w:t>
-      </w:r>
-      <w:r>
-        <w:rPr>
-          <w:sz w:val="24"/>
-          <w:szCs w:val="24"/>
-        </w:rPr>
-        <w:t xml:space="preserve">enter credit card number, expiry date, and security code (if credit card was chosen as form of payment) or other </w:t>
-      </w:r>
-      <w:r>
-        <w:rPr>
-          <w:sz w:val="24"/>
-          <w:szCs w:val="24"/>
-        </w:rPr>
-        <w:t xml:space="preserve">pertinent </w:t>
-      </w:r>
-      <w:r>
-        <w:rPr>
-          <w:sz w:val="24"/>
-          <w:szCs w:val="24"/>
-        </w:rPr>
-        <w:t>payment</w:t>
-      </w:r>
-      <w:r>
-        <w:rPr>
-          <w:sz w:val="24"/>
-          <w:szCs w:val="24"/>
-        </w:rPr>
-        <w:t xml:space="preserve"> information</w:t>
-      </w:r>
-      <w:r>
-        <w:rPr>
-          <w:sz w:val="24"/>
-          <w:szCs w:val="24"/>
-        </w:rPr>
-        <w:t>.</w:t>
+        <w:t>The system will</w:t>
       </w:r>
       <w:r>
         <w:rPr>
@@ -1042,20 +962,6 @@
           <w:sz w:val="24"/>
           <w:szCs w:val="24"/>
         </w:rPr>
-        <w:t>The system will</w:t>
-      </w:r>
-      <w:r>
-        <w:rPr>
-          <w:sz w:val="24"/>
-          <w:szCs w:val="24"/>
-        </w:rPr>
-        <w:t xml:space="preserve"> </w:t>
-      </w:r>
-      <w:r>
-        <w:rPr>
-          <w:sz w:val="24"/>
-          <w:szCs w:val="24"/>
-        </w:rPr>
         <w:t xml:space="preserve">communicate with the </w:t>
       </w:r>
       <w:r>
@@ -1078,6 +984,13 @@
           <w:szCs w:val="24"/>
         </w:rPr>
         <w:t xml:space="preserve">to accept payment. </w:t>
+      </w:r>
+      <w:r>
+        <w:rPr>
+          <w:sz w:val="24"/>
+          <w:szCs w:val="24"/>
+        </w:rPr>
+        <w:t xml:space="preserve">Then, for both ordinary, and registered users, the payment will be submitted. </w:t>
       </w:r>
       <w:r>
         <w:rPr>
@@ -1390,6 +1303,7 @@
     <w:lsdException w:name="HTML Sample" w:semiHidden="1" w:unhideWhenUsed="1"/>
     <w:lsdException w:name="HTML Typewriter" w:semiHidden="1" w:unhideWhenUsed="1"/>
     <w:lsdException w:name="HTML Variable" w:semiHidden="1" w:unhideWhenUsed="1"/>
+    <w:lsdException w:name="Normal Table" w:semiHidden="1" w:unhideWhenUsed="1"/>
     <w:lsdException w:name="annotation subject" w:semiHidden="1" w:unhideWhenUsed="1"/>
     <w:lsdException w:name="No List" w:semiHidden="1" w:unhideWhenUsed="1"/>
     <w:lsdException w:name="Outline List 1" w:semiHidden="1" w:unhideWhenUsed="1"/>
@@ -1436,8 +1350,10 @@
     <w:lsdException w:name="Table Subtle 2" w:semiHidden="1" w:unhideWhenUsed="1"/>
     <w:lsdException w:name="Table Web 1" w:semiHidden="1" w:unhideWhenUsed="1"/>
     <w:lsdException w:name="Table Web 2" w:semiHidden="1" w:unhideWhenUsed="1"/>
+    <w:lsdException w:name="Table Web 3" w:semiHidden="1" w:unhideWhenUsed="1"/>
     <w:lsdException w:name="Balloon Text" w:semiHidden="1" w:unhideWhenUsed="1"/>
     <w:lsdException w:name="Table Grid" w:uiPriority="39"/>
+    <w:lsdException w:name="Table Theme" w:semiHidden="1" w:unhideWhenUsed="1"/>
     <w:lsdException w:name="Placeholder Text" w:semiHidden="1"/>
     <w:lsdException w:name="No Spacing" w:uiPriority="1" w:qFormat="1"/>
     <w:lsdException w:name="Light Shading" w:uiPriority="60"/>

</xml_diff>